<commit_message>
datadictionary bijgewerkt en fout kt1 verbeterd
</commit_message>
<xml_diff>
--- a/Documentatie/KT1/ad.15_Taakverdeling_Ontwikkelomgeving.docx
+++ b/Documentatie/KT1/ad.15_Taakverdeling_Ontwikkelomgeving.docx
@@ -3932,11 +3932,9 @@
                                     <w:alias w:val="Ondertitel"/>
                                     <w:tag w:val=""/>
                                     <w:id w:val="-1148361611"/>
-                                    <w:showingPlcHdr/>
                                     <w:dataBinding w:prefixMappings="xmlns:ns0='http://purl.org/dc/elements/1.1/' xmlns:ns1='http://schemas.openxmlformats.org/package/2006/metadata/core-properties' " w:xpath="/ns1:coreProperties[1]/ns0:subject[1]" w:storeItemID="{6C3C8BC8-F283-45AE-878A-BAB7291924A1}"/>
                                     <w:text/>
                                   </w:sdtPr>
-                                  <w:sdtEndPr/>
                                   <w:sdtContent>
                                     <w:r>
                                       <w:rPr>
@@ -3944,7 +3942,15 @@
                                         <w:sz w:val="36"/>
                                         <w:szCs w:val="36"/>
                                       </w:rPr>
-                                      <w:t>[Ondertitel van document]</w:t>
+                                      <w:t xml:space="preserve">Taakverdeling </w:t>
+                                    </w:r>
+                                    <w:r>
+                                      <w:rPr>
+                                        <w:color w:val="404040" w:themeColor="text1" w:themeTint="BF"/>
+                                        <w:sz w:val="36"/>
+                                        <w:szCs w:val="36"/>
+                                      </w:rPr>
+                                      <w:t>Ontwikkelomgeving</w:t>
                                     </w:r>
                                   </w:sdtContent>
                                 </w:sdt>
@@ -4030,11 +4036,9 @@
                               <w:alias w:val="Ondertitel"/>
                               <w:tag w:val=""/>
                               <w:id w:val="-1148361611"/>
-                              <w:showingPlcHdr/>
                               <w:dataBinding w:prefixMappings="xmlns:ns0='http://purl.org/dc/elements/1.1/' xmlns:ns1='http://schemas.openxmlformats.org/package/2006/metadata/core-properties' " w:xpath="/ns1:coreProperties[1]/ns0:subject[1]" w:storeItemID="{6C3C8BC8-F283-45AE-878A-BAB7291924A1}"/>
                               <w:text/>
                             </w:sdtPr>
-                            <w:sdtEndPr/>
                             <w:sdtContent>
                               <w:r>
                                 <w:rPr>
@@ -4042,7 +4046,15 @@
                                   <w:sz w:val="36"/>
                                   <w:szCs w:val="36"/>
                                 </w:rPr>
-                                <w:t>[Ondertitel van document]</w:t>
+                                <w:t xml:space="preserve">Taakverdeling </w:t>
+                              </w:r>
+                              <w:r>
+                                <w:rPr>
+                                  <w:color w:val="404040" w:themeColor="text1" w:themeTint="BF"/>
+                                  <w:sz w:val="36"/>
+                                  <w:szCs w:val="36"/>
+                                </w:rPr>
+                                <w:t>Ontwikkelomgeving</w:t>
                               </w:r>
                             </w:sdtContent>
                           </w:sdt>
@@ -5542,8 +5554,6 @@
             <w:r>
               <w:t>1</w:t>
             </w:r>
-            <w:bookmarkStart w:id="6" w:name="_GoBack"/>
-            <w:bookmarkEnd w:id="6"/>
             <w:r>
               <w:t>.0.0</w:t>
             </w:r>
@@ -5680,7 +5690,7 @@
                 <w:bCs/>
                 <w:noProof/>
               </w:rPr>
-              <w:t>3</w:t>
+              <w:t>1</w:t>
             </w:r>
             <w:r>
               <w:rPr>
@@ -6736,7 +6746,7 @@
 </file>
 
 <file path=customXml/itemProps2.xml><?xml version="1.0" encoding="utf-8"?>
-<ds:datastoreItem xmlns:ds="http://schemas.openxmlformats.org/officeDocument/2006/customXml" ds:itemID="{DD9E9B48-8B3B-4DE6-83FA-3171E94A177D}">
+<ds:datastoreItem xmlns:ds="http://schemas.openxmlformats.org/officeDocument/2006/customXml" ds:itemID="{6E15BCEA-4C31-4996-AB58-82EE70853A3D}">
   <ds:schemaRefs>
     <ds:schemaRef ds:uri="http://schemas.openxmlformats.org/officeDocument/2006/bibliography"/>
   </ds:schemaRefs>

</xml_diff>